<commit_message>
Curso Acabadogit add -A
</commit_message>
<xml_diff>
--- a/IA/trab1/IA_19/1º Trabalho de Inteligência Artificial.docx
+++ b/IA/trab1/IA_19/1º Trabalho de Inteligência Artificial.docx
@@ -8,16 +8,7 @@
         <w:jc w:val="center"/>
       </w:pPr>
       <w:r>
-        <w:t>1º</w:t>
-      </w:r>
-      <w:r>
-        <w:t xml:space="preserve"> Trabalho de </w:t>
-      </w:r>
-      <w:r>
-        <w:t>Inteligência</w:t>
-      </w:r>
-      <w:r>
-        <w:t xml:space="preserve"> Artificial</w:t>
+        <w:t>1º Trabalho de Inteligência Artificial</w:t>
       </w:r>
     </w:p>
     <w:p>
@@ -126,31 +117,7 @@
         <w:rPr>
           <w:sz w:val="52"/>
         </w:rPr>
-        <w:t>Resolu</w:t>
-      </w:r>
-      <w:r>
-        <w:rPr>
-          <w:sz w:val="52"/>
-        </w:rPr>
-        <w:t>çã</w:t>
-      </w:r>
-      <w:r>
-        <w:rPr>
-          <w:sz w:val="52"/>
-        </w:rPr>
-        <w:t>o de problemas como problemas de pesquisa no espa</w:t>
-      </w:r>
-      <w:r>
-        <w:rPr>
-          <w:sz w:val="52"/>
-        </w:rPr>
-        <w:t>ç</w:t>
-      </w:r>
-      <w:r>
-        <w:rPr>
-          <w:sz w:val="52"/>
-        </w:rPr>
-        <w:t>o de estados</w:t>
+        <w:t>Resolução de problemas como problemas de pesquisa no espaço de estados</w:t>
       </w:r>
     </w:p>
     <w:p>
@@ -211,8 +178,6 @@
           <w:u w:val="single"/>
         </w:rPr>
       </w:pPr>
-      <w:bookmarkStart w:id="0" w:name="_GoBack"/>
-      <w:bookmarkEnd w:id="0"/>
     </w:p>
     <w:p>
       <w:pPr>
@@ -252,6 +217,13 @@
     </w:p>
     <w:sdt>
       <w:sdtPr>
+        <w:rPr>
+          <w:rFonts w:asciiTheme="minorHAnsi" w:eastAsiaTheme="minorHAnsi" w:hAnsiTheme="minorHAnsi" w:cstheme="minorBidi"/>
+          <w:color w:val="auto"/>
+          <w:sz w:val="22"/>
+          <w:szCs w:val="22"/>
+          <w:lang w:eastAsia="en-US"/>
+        </w:rPr>
         <w:id w:val="1688172753"/>
         <w:docPartObj>
           <w:docPartGallery w:val="Table of Contents"/>
@@ -260,13 +232,8 @@
       </w:sdtPr>
       <w:sdtEndPr>
         <w:rPr>
-          <w:rFonts w:asciiTheme="minorHAnsi" w:eastAsiaTheme="minorHAnsi" w:hAnsiTheme="minorHAnsi" w:cstheme="minorBidi"/>
           <w:b/>
           <w:bCs/>
-          <w:color w:val="auto"/>
-          <w:sz w:val="22"/>
-          <w:szCs w:val="22"/>
-          <w:lang w:eastAsia="en-US"/>
         </w:rPr>
       </w:sdtEndPr>
       <w:sdtContent>
@@ -275,7 +242,12 @@
             <w:pStyle w:val="Cabealhodondice"/>
           </w:pPr>
           <w:r>
-            <w:t>Conteúdo</w:t>
+            <w:t>Conte</w:t>
+          </w:r>
+          <w:bookmarkStart w:id="0" w:name="_GoBack"/>
+          <w:bookmarkEnd w:id="0"/>
+          <w:r>
+            <w:t>údo</w:t>
           </w:r>
         </w:p>
         <w:p>
@@ -310,7 +282,7 @@
             </w:rPr>
             <w:fldChar w:fldCharType="separate"/>
           </w:r>
-          <w:hyperlink w:anchor="_Toc3916720" w:history="1">
+          <w:hyperlink w:anchor="_Toc5107577" w:history="1">
             <w:r>
               <w:rPr>
                 <w:rStyle w:val="Hiperligao"/>
@@ -337,7 +309,7 @@
                 <w:noProof/>
                 <w:webHidden/>
               </w:rPr>
-              <w:instrText xml:space="preserve"> PAGEREF _Toc3916720 \h </w:instrText>
+              <w:instrText xml:space="preserve"> PAGEREF _Toc5107577 \h </w:instrText>
             </w:r>
             <w:r>
               <w:rPr>
@@ -379,7 +351,7 @@
               <w:noProof/>
             </w:rPr>
           </w:pPr>
-          <w:hyperlink w:anchor="_Toc3916721" w:history="1">
+          <w:hyperlink w:anchor="_Toc5107578" w:history="1">
             <w:r>
               <w:rPr>
                 <w:rStyle w:val="Hiperligao"/>
@@ -406,7 +378,7 @@
                 <w:noProof/>
                 <w:webHidden/>
               </w:rPr>
-              <w:instrText xml:space="preserve"> PAGEREF _Toc3916721 \h </w:instrText>
+              <w:instrText xml:space="preserve"> PAGEREF _Toc5107578 \h </w:instrText>
             </w:r>
             <w:r>
               <w:rPr>
@@ -448,7 +420,7 @@
               <w:noProof/>
             </w:rPr>
           </w:pPr>
-          <w:hyperlink w:anchor="_Toc3916722" w:history="1">
+          <w:hyperlink w:anchor="_Toc5107579" w:history="1">
             <w:r>
               <w:rPr>
                 <w:rStyle w:val="Hiperligao"/>
@@ -475,7 +447,7 @@
                 <w:noProof/>
                 <w:webHidden/>
               </w:rPr>
-              <w:instrText xml:space="preserve"> PAGEREF _Toc3916722 \h </w:instrText>
+              <w:instrText xml:space="preserve"> PAGEREF _Toc5107579 \h </w:instrText>
             </w:r>
             <w:r>
               <w:rPr>
@@ -517,7 +489,7 @@
               <w:noProof/>
             </w:rPr>
           </w:pPr>
-          <w:hyperlink w:anchor="_Toc3916723" w:history="1">
+          <w:hyperlink w:anchor="_Toc5107580" w:history="1">
             <w:r>
               <w:rPr>
                 <w:rStyle w:val="Hiperligao"/>
@@ -544,7 +516,7 @@
                 <w:noProof/>
                 <w:webHidden/>
               </w:rPr>
-              <w:instrText xml:space="preserve"> PAGEREF _Toc3916723 \h </w:instrText>
+              <w:instrText xml:space="preserve"> PAGEREF _Toc5107580 \h </w:instrText>
             </w:r>
             <w:r>
               <w:rPr>
@@ -586,7 +558,7 @@
               <w:noProof/>
             </w:rPr>
           </w:pPr>
-          <w:hyperlink w:anchor="_Toc3916724" w:history="1">
+          <w:hyperlink w:anchor="_Toc5107581" w:history="1">
             <w:r>
               <w:rPr>
                 <w:rStyle w:val="Hiperligao"/>
@@ -613,7 +585,7 @@
                 <w:noProof/>
                 <w:webHidden/>
               </w:rPr>
-              <w:instrText xml:space="preserve"> PAGEREF _Toc3916724 \h </w:instrText>
+              <w:instrText xml:space="preserve"> PAGEREF _Toc5107581 \h </w:instrText>
             </w:r>
             <w:r>
               <w:rPr>
@@ -655,7 +627,7 @@
               <w:noProof/>
             </w:rPr>
           </w:pPr>
-          <w:hyperlink w:anchor="_Toc3916725" w:history="1">
+          <w:hyperlink w:anchor="_Toc5107582" w:history="1">
             <w:r>
               <w:rPr>
                 <w:rStyle w:val="Hiperligao"/>
@@ -682,7 +654,7 @@
                 <w:noProof/>
                 <w:webHidden/>
               </w:rPr>
-              <w:instrText xml:space="preserve"> PAGEREF _Toc3916725 \h </w:instrText>
+              <w:instrText xml:space="preserve"> PAGEREF _Toc5107582 \h </w:instrText>
             </w:r>
             <w:r>
               <w:rPr>
@@ -702,7 +674,7 @@
                 <w:noProof/>
                 <w:webHidden/>
               </w:rPr>
-              <w:t>7</w:t>
+              <w:t>8</w:t>
             </w:r>
             <w:r>
               <w:rPr>
@@ -724,7 +696,7 @@
               <w:noProof/>
             </w:rPr>
           </w:pPr>
-          <w:hyperlink w:anchor="_Toc3916726" w:history="1">
+          <w:hyperlink w:anchor="_Toc5107583" w:history="1">
             <w:r>
               <w:rPr>
                 <w:rStyle w:val="Hiperligao"/>
@@ -751,7 +723,7 @@
                 <w:noProof/>
                 <w:webHidden/>
               </w:rPr>
-              <w:instrText xml:space="preserve"> PAGEREF _Toc3916726 \h </w:instrText>
+              <w:instrText xml:space="preserve"> PAGEREF _Toc5107583 \h </w:instrText>
             </w:r>
             <w:r>
               <w:rPr>
@@ -771,7 +743,7 @@
                 <w:noProof/>
                 <w:webHidden/>
               </w:rPr>
-              <w:t>7</w:t>
+              <w:t>8</w:t>
             </w:r>
             <w:r>
               <w:rPr>
@@ -793,7 +765,7 @@
               <w:noProof/>
             </w:rPr>
           </w:pPr>
-          <w:hyperlink w:anchor="_Toc3916727" w:history="1">
+          <w:hyperlink w:anchor="_Toc5107584" w:history="1">
             <w:r>
               <w:rPr>
                 <w:rStyle w:val="Hiperligao"/>
@@ -820,7 +792,7 @@
                 <w:noProof/>
                 <w:webHidden/>
               </w:rPr>
-              <w:instrText xml:space="preserve"> PAGEREF _Toc3916727 \h </w:instrText>
+              <w:instrText xml:space="preserve"> PAGEREF _Toc5107584 \h </w:instrText>
             </w:r>
             <w:r>
               <w:rPr>
@@ -840,7 +812,7 @@
                 <w:noProof/>
                 <w:webHidden/>
               </w:rPr>
-              <w:t>7</w:t>
+              <w:t>8</w:t>
             </w:r>
             <w:r>
               <w:rPr>
@@ -862,7 +834,7 @@
               <w:noProof/>
             </w:rPr>
           </w:pPr>
-          <w:hyperlink w:anchor="_Toc3916728" w:history="1">
+          <w:hyperlink w:anchor="_Toc5107585" w:history="1">
             <w:r>
               <w:rPr>
                 <w:rStyle w:val="Hiperligao"/>
@@ -889,7 +861,7 @@
                 <w:noProof/>
                 <w:webHidden/>
               </w:rPr>
-              <w:instrText xml:space="preserve"> PAGEREF _Toc3916728 \h </w:instrText>
+              <w:instrText xml:space="preserve"> PAGEREF _Toc5107585 \h </w:instrText>
             </w:r>
             <w:r>
               <w:rPr>
@@ -909,7 +881,7 @@
                 <w:noProof/>
                 <w:webHidden/>
               </w:rPr>
-              <w:t>8</w:t>
+              <w:t>9</w:t>
             </w:r>
             <w:r>
               <w:rPr>
@@ -931,7 +903,7 @@
               <w:noProof/>
             </w:rPr>
           </w:pPr>
-          <w:hyperlink w:anchor="_Toc3916729" w:history="1">
+          <w:hyperlink w:anchor="_Toc5107586" w:history="1">
             <w:r>
               <w:rPr>
                 <w:rStyle w:val="Hiperligao"/>
@@ -958,7 +930,7 @@
                 <w:noProof/>
                 <w:webHidden/>
               </w:rPr>
-              <w:instrText xml:space="preserve"> PAGEREF _Toc3916729 \h </w:instrText>
+              <w:instrText xml:space="preserve"> PAGEREF _Toc5107586 \h </w:instrText>
             </w:r>
             <w:r>
               <w:rPr>
@@ -978,7 +950,7 @@
                 <w:noProof/>
                 <w:webHidden/>
               </w:rPr>
-              <w:t>8</w:t>
+              <w:t>9</w:t>
             </w:r>
             <w:r>
               <w:rPr>
@@ -1000,7 +972,7 @@
               <w:noProof/>
             </w:rPr>
           </w:pPr>
-          <w:hyperlink w:anchor="_Toc3916730" w:history="1">
+          <w:hyperlink w:anchor="_Toc5107587" w:history="1">
             <w:r>
               <w:rPr>
                 <w:rStyle w:val="Hiperligao"/>
@@ -1027,7 +999,7 @@
                 <w:noProof/>
                 <w:webHidden/>
               </w:rPr>
-              <w:instrText xml:space="preserve"> PAGEREF _Toc3916730 \h </w:instrText>
+              <w:instrText xml:space="preserve"> PAGEREF _Toc5107587 \h </w:instrText>
             </w:r>
             <w:r>
               <w:rPr>
@@ -1047,7 +1019,7 @@
                 <w:noProof/>
                 <w:webHidden/>
               </w:rPr>
-              <w:t>9</w:t>
+              <w:t>11</w:t>
             </w:r>
             <w:r>
               <w:rPr>
@@ -1080,7 +1052,7 @@
         <w:pStyle w:val="Ttulo"/>
         <w:outlineLvl w:val="0"/>
       </w:pPr>
-      <w:bookmarkStart w:id="1" w:name="_Toc3916720"/>
+      <w:bookmarkStart w:id="1" w:name="_Toc5107577"/>
       <w:r>
         <w:lastRenderedPageBreak/>
         <w:t>Introdução</w:t>
@@ -1114,7 +1086,7 @@
         <w:pStyle w:val="Ttulo"/>
         <w:outlineLvl w:val="0"/>
       </w:pPr>
-      <w:bookmarkStart w:id="2" w:name="_Toc3916721"/>
+      <w:bookmarkStart w:id="2" w:name="_Toc5107578"/>
       <w:r>
         <w:lastRenderedPageBreak/>
         <w:t>1º Exercício:</w:t>
@@ -1418,7 +1390,7 @@
         <w:pStyle w:val="Ttulo"/>
         <w:outlineLvl w:val="1"/>
       </w:pPr>
-      <w:bookmarkStart w:id="3" w:name="_Toc3916722"/>
+      <w:bookmarkStart w:id="3" w:name="_Toc5107579"/>
       <w:r>
         <w:lastRenderedPageBreak/>
         <w:t>1.a)</w:t>
@@ -1434,7 +1406,16 @@
         <w:t xml:space="preserve"> que</w:t>
       </w:r>
       <w:r>
-        <w:t xml:space="preserve"> a posição inicial e a posição final vai fazer com que o algoritmo de pesquisa mais eficiente seja a pesquisa em profundidade, pois com este algoritmo vai descer até não ser possível descer mais (30) e depois começa a ir para a direita até chegar à posição final.</w:t>
+        <w:t xml:space="preserve"> a posição inicial e a posição final vai fazer com que o algoritmo de pesquisa mais eficiente seja a pesquisa em profundidade</w:t>
+      </w:r>
+      <w:r>
+        <w:t xml:space="preserve"> iterativa</w:t>
+      </w:r>
+      <w:r>
+        <w:t xml:space="preserve">, pois com este algoritmo </w:t>
+      </w:r>
+      <w:r>
+        <w:t>vamos encontrar a melhor solução possível, ou seja o melhor caminho para completar o problema.</w:t>
       </w:r>
     </w:p>
     <w:p/>
@@ -1443,7 +1424,7 @@
         <w:pStyle w:val="Ttulo"/>
         <w:outlineLvl w:val="1"/>
       </w:pPr>
-      <w:bookmarkStart w:id="4" w:name="_Toc3916723"/>
+      <w:bookmarkStart w:id="4" w:name="_Toc5107580"/>
       <w:r>
         <w:t>1.b)</w:t>
       </w:r>
@@ -1543,48 +1524,81 @@
         </w:drawing>
       </w:r>
     </w:p>
+    <w:p/>
     <w:p>
       <w:pPr>
         <w:pStyle w:val="Ttulo"/>
         <w:outlineLvl w:val="2"/>
+      </w:pPr>
+      <w:bookmarkStart w:id="5" w:name="_Toc5107581"/>
+      <w:r>
+        <w:t xml:space="preserve">i. + </w:t>
+      </w:r>
+      <w:proofErr w:type="spellStart"/>
+      <w:r>
+        <w:t>ii</w:t>
+      </w:r>
+      <w:proofErr w:type="spellEnd"/>
+      <w:r>
+        <w:t>.</w:t>
+      </w:r>
+      <w:bookmarkEnd w:id="5"/>
+    </w:p>
+    <w:p/>
+    <w:p>
+      <w:r>
+        <w:t>Algoritmo de Profundidade:</w:t>
+      </w:r>
+    </w:p>
+    <w:p>
+      <w:pPr>
+        <w:ind w:left="708" w:hanging="708"/>
+      </w:pPr>
+      <w:r>
+        <w:tab/>
+      </w:r>
+      <w:r>
         <w:rPr>
-          <w:rFonts w:asciiTheme="minorHAnsi" w:eastAsiaTheme="minorHAnsi" w:hAnsiTheme="minorHAnsi" w:cstheme="minorBidi"/>
-          <w:spacing w:val="0"/>
-          <w:kern w:val="0"/>
-          <w:sz w:val="22"/>
-          <w:szCs w:val="22"/>
+          <w:noProof/>
         </w:rPr>
-      </w:pPr>
-    </w:p>
-    <w:p/>
-    <w:p>
-      <w:pPr>
-        <w:pStyle w:val="Ttulo"/>
-        <w:outlineLvl w:val="2"/>
-      </w:pPr>
-      <w:bookmarkStart w:id="5" w:name="_Toc3916724"/>
-      <w:r>
-        <w:t xml:space="preserve">i. + </w:t>
-      </w:r>
-      <w:proofErr w:type="spellStart"/>
-      <w:r>
-        <w:t>ii</w:t>
-      </w:r>
-      <w:proofErr w:type="spellEnd"/>
-      <w:r>
-        <w:t>.</w:t>
-      </w:r>
-      <w:bookmarkEnd w:id="5"/>
-    </w:p>
-    <w:p/>
-    <w:p>
-      <w:r>
-        <w:t>Algoritmo de Profundidade:</w:t>
-      </w:r>
-    </w:p>
-    <w:p>
-      <w:r>
-        <w:tab/>
+        <w:drawing>
+          <wp:inline distT="0" distB="0" distL="0" distR="0" wp14:anchorId="25C1E9E4" wp14:editId="1B36A9D2">
+            <wp:extent cx="1638300" cy="371475"/>
+            <wp:effectExtent l="0" t="0" r="0" b="9525"/>
+            <wp:docPr id="5" name="Imagem 5"/>
+            <wp:cNvGraphicFramePr>
+              <a:graphicFrameLocks xmlns:a="http://schemas.openxmlformats.org/drawingml/2006/main" noChangeAspect="1"/>
+            </wp:cNvGraphicFramePr>
+            <a:graphic xmlns:a="http://schemas.openxmlformats.org/drawingml/2006/main">
+              <a:graphicData uri="http://schemas.openxmlformats.org/drawingml/2006/picture">
+                <pic:pic xmlns:pic="http://schemas.openxmlformats.org/drawingml/2006/picture">
+                  <pic:nvPicPr>
+                    <pic:cNvPr id="1" name=""/>
+                    <pic:cNvPicPr/>
+                  </pic:nvPicPr>
+                  <pic:blipFill>
+                    <a:blip r:embed="rId13"/>
+                    <a:stretch>
+                      <a:fillRect/>
+                    </a:stretch>
+                  </pic:blipFill>
+                  <pic:spPr>
+                    <a:xfrm>
+                      <a:off x="0" y="0"/>
+                      <a:ext cx="1638300" cy="371475"/>
+                    </a:xfrm>
+                    <a:prstGeom prst="rect">
+                      <a:avLst/>
+                    </a:prstGeom>
+                  </pic:spPr>
+                </pic:pic>
+              </a:graphicData>
+            </a:graphic>
+          </wp:inline>
+        </w:drawing>
+      </w:r>
+      <w:r>
+        <w:br/>
       </w:r>
       <w:r>
         <w:rPr>
@@ -1606,7 +1620,7 @@
                     <pic:cNvPicPr/>
                   </pic:nvPicPr>
                   <pic:blipFill>
-                    <a:blip r:embed="rId13"/>
+                    <a:blip r:embed="rId14"/>
                     <a:stretch>
                       <a:fillRect/>
                     </a:stretch>
@@ -1633,8 +1647,51 @@
       </w:r>
     </w:p>
     <w:p>
-      <w:r>
-        <w:tab/>
+      <w:pPr>
+        <w:ind w:left="708"/>
+      </w:pPr>
+      <w:r>
+        <w:rPr>
+          <w:noProof/>
+        </w:rPr>
+        <w:drawing>
+          <wp:inline distT="0" distB="0" distL="0" distR="0" wp14:anchorId="4955B2EB" wp14:editId="77BDC1F3">
+            <wp:extent cx="1533525" cy="409575"/>
+            <wp:effectExtent l="0" t="0" r="9525" b="9525"/>
+            <wp:docPr id="4" name="Imagem 4"/>
+            <wp:cNvGraphicFramePr>
+              <a:graphicFrameLocks xmlns:a="http://schemas.openxmlformats.org/drawingml/2006/main" noChangeAspect="1"/>
+            </wp:cNvGraphicFramePr>
+            <a:graphic xmlns:a="http://schemas.openxmlformats.org/drawingml/2006/main">
+              <a:graphicData uri="http://schemas.openxmlformats.org/drawingml/2006/picture">
+                <pic:pic xmlns:pic="http://schemas.openxmlformats.org/drawingml/2006/picture">
+                  <pic:nvPicPr>
+                    <pic:cNvPr id="1" name=""/>
+                    <pic:cNvPicPr/>
+                  </pic:nvPicPr>
+                  <pic:blipFill>
+                    <a:blip r:embed="rId15"/>
+                    <a:stretch>
+                      <a:fillRect/>
+                    </a:stretch>
+                  </pic:blipFill>
+                  <pic:spPr>
+                    <a:xfrm>
+                      <a:off x="0" y="0"/>
+                      <a:ext cx="1533525" cy="409575"/>
+                    </a:xfrm>
+                    <a:prstGeom prst="rect">
+                      <a:avLst/>
+                    </a:prstGeom>
+                  </pic:spPr>
+                </pic:pic>
+              </a:graphicData>
+            </a:graphic>
+          </wp:inline>
+        </w:drawing>
+      </w:r>
+      <w:r>
+        <w:br/>
       </w:r>
       <w:r>
         <w:rPr>
@@ -1656,7 +1713,7 @@
                     <pic:cNvPicPr/>
                   </pic:nvPicPr>
                   <pic:blipFill>
-                    <a:blip r:embed="rId14"/>
+                    <a:blip r:embed="rId16"/>
                     <a:stretch>
                       <a:fillRect/>
                     </a:stretch>
@@ -1677,6 +1734,99 @@
         </w:drawing>
       </w:r>
     </w:p>
+    <w:p>
+      <w:r>
+        <w:t>Algoritmo de Profundidade Iterativa:</w:t>
+      </w:r>
+    </w:p>
+    <w:p>
+      <w:pPr>
+        <w:ind w:left="708"/>
+      </w:pPr>
+      <w:r>
+        <w:rPr>
+          <w:noProof/>
+        </w:rPr>
+        <w:drawing>
+          <wp:inline distT="0" distB="0" distL="0" distR="0" wp14:anchorId="7D099A7D" wp14:editId="74789C00">
+            <wp:extent cx="1619250" cy="400050"/>
+            <wp:effectExtent l="0" t="0" r="0" b="0"/>
+            <wp:docPr id="2" name="Imagem 2"/>
+            <wp:cNvGraphicFramePr>
+              <a:graphicFrameLocks xmlns:a="http://schemas.openxmlformats.org/drawingml/2006/main" noChangeAspect="1"/>
+            </wp:cNvGraphicFramePr>
+            <a:graphic xmlns:a="http://schemas.openxmlformats.org/drawingml/2006/main">
+              <a:graphicData uri="http://schemas.openxmlformats.org/drawingml/2006/picture">
+                <pic:pic xmlns:pic="http://schemas.openxmlformats.org/drawingml/2006/picture">
+                  <pic:nvPicPr>
+                    <pic:cNvPr id="1" name=""/>
+                    <pic:cNvPicPr/>
+                  </pic:nvPicPr>
+                  <pic:blipFill>
+                    <a:blip r:embed="rId17"/>
+                    <a:stretch>
+                      <a:fillRect/>
+                    </a:stretch>
+                  </pic:blipFill>
+                  <pic:spPr>
+                    <a:xfrm>
+                      <a:off x="0" y="0"/>
+                      <a:ext cx="1619250" cy="400050"/>
+                    </a:xfrm>
+                    <a:prstGeom prst="rect">
+                      <a:avLst/>
+                    </a:prstGeom>
+                  </pic:spPr>
+                </pic:pic>
+              </a:graphicData>
+            </a:graphic>
+          </wp:inline>
+        </w:drawing>
+      </w:r>
+      <w:r>
+        <w:br/>
+      </w:r>
+      <w:r>
+        <w:rPr>
+          <w:noProof/>
+        </w:rPr>
+        <w:drawing>
+          <wp:inline distT="0" distB="0" distL="0" distR="0" wp14:anchorId="4720D680" wp14:editId="51D1D4CD">
+            <wp:extent cx="3067050" cy="457200"/>
+            <wp:effectExtent l="0" t="0" r="0" b="0"/>
+            <wp:docPr id="3" name="Imagem 3"/>
+            <wp:cNvGraphicFramePr>
+              <a:graphicFrameLocks xmlns:a="http://schemas.openxmlformats.org/drawingml/2006/main" noChangeAspect="1"/>
+            </wp:cNvGraphicFramePr>
+            <a:graphic xmlns:a="http://schemas.openxmlformats.org/drawingml/2006/main">
+              <a:graphicData uri="http://schemas.openxmlformats.org/drawingml/2006/picture">
+                <pic:pic xmlns:pic="http://schemas.openxmlformats.org/drawingml/2006/picture">
+                  <pic:nvPicPr>
+                    <pic:cNvPr id="1" name=""/>
+                    <pic:cNvPicPr/>
+                  </pic:nvPicPr>
+                  <pic:blipFill>
+                    <a:blip r:embed="rId18"/>
+                    <a:stretch>
+                      <a:fillRect/>
+                    </a:stretch>
+                  </pic:blipFill>
+                  <pic:spPr>
+                    <a:xfrm>
+                      <a:off x="0" y="0"/>
+                      <a:ext cx="3067050" cy="457200"/>
+                    </a:xfrm>
+                    <a:prstGeom prst="rect">
+                      <a:avLst/>
+                    </a:prstGeom>
+                  </pic:spPr>
+                </pic:pic>
+              </a:graphicData>
+            </a:graphic>
+          </wp:inline>
+        </w:drawing>
+      </w:r>
+    </w:p>
     <w:p/>
     <w:p>
       <w:r>
@@ -1752,7 +1902,28 @@
       </w:r>
       <w:proofErr w:type="gramEnd"/>
       <w:r>
-        <w:t>‘main.pl’, profundidade) ou pesquisa(‘main.pl’, largura)</w:t>
+        <w:t xml:space="preserve">‘main.pl’, profundidade) </w:t>
+      </w:r>
+      <w:r>
+        <w:t>ou pesquisa(‘main.pl’, largura)</w:t>
+      </w:r>
+      <w:r>
+        <w:t xml:space="preserve"> </w:t>
+      </w:r>
+      <w:r>
+        <w:t xml:space="preserve">ou </w:t>
+      </w:r>
+      <w:r>
+        <w:t xml:space="preserve">pesquisa(‘main.pl’, </w:t>
+      </w:r>
+      <w:r>
+        <w:t>it</w:t>
+      </w:r>
+      <w:r>
+        <w:t>)</w:t>
+      </w:r>
+      <w:r>
+        <w:t>.</w:t>
       </w:r>
     </w:p>
     <w:p>
@@ -1761,12 +1932,35 @@
         <w:outlineLvl w:val="0"/>
       </w:pPr>
     </w:p>
+    <w:p/>
+    <w:p/>
+    <w:p/>
+    <w:p/>
+    <w:p/>
+    <w:p/>
+    <w:p/>
+    <w:p/>
+    <w:p/>
+    <w:p/>
+    <w:p/>
+    <w:p/>
+    <w:p/>
+    <w:p/>
+    <w:p/>
+    <w:p/>
+    <w:p/>
+    <w:p/>
+    <w:p/>
+    <w:p/>
+    <w:p/>
+    <w:p/>
+    <w:p/>
     <w:p>
       <w:pPr>
         <w:pStyle w:val="Ttulo"/>
         <w:outlineLvl w:val="0"/>
       </w:pPr>
-      <w:bookmarkStart w:id="6" w:name="_Toc3916725"/>
+      <w:bookmarkStart w:id="6" w:name="_Toc5107582"/>
       <w:r>
         <w:lastRenderedPageBreak/>
         <w:t>2º Exercício:</w:t>
@@ -1779,7 +1973,7 @@
         <w:pStyle w:val="Ttulo"/>
         <w:outlineLvl w:val="1"/>
       </w:pPr>
-      <w:bookmarkStart w:id="7" w:name="_Toc3916726"/>
+      <w:bookmarkStart w:id="7" w:name="_Toc5107583"/>
       <w:r>
         <w:t>2.a)</w:t>
       </w:r>
@@ -1833,7 +2027,7 @@
                     <pic:cNvPicPr/>
                   </pic:nvPicPr>
                   <pic:blipFill>
-                    <a:blip r:embed="rId15"/>
+                    <a:blip r:embed="rId19"/>
                     <a:stretch>
                       <a:fillRect/>
                     </a:stretch>
@@ -1897,7 +2091,7 @@
                     <pic:cNvPicPr/>
                   </pic:nvPicPr>
                   <pic:blipFill>
-                    <a:blip r:embed="rId16"/>
+                    <a:blip r:embed="rId20"/>
                     <a:stretch>
                       <a:fillRect/>
                     </a:stretch>
@@ -1928,7 +2122,7 @@
         <w:pStyle w:val="Ttulo"/>
         <w:outlineLvl w:val="1"/>
       </w:pPr>
-      <w:bookmarkStart w:id="8" w:name="_Toc3916727"/>
+      <w:bookmarkStart w:id="8" w:name="_Toc5107584"/>
       <w:r>
         <w:t>2.b)</w:t>
       </w:r>
@@ -1957,7 +2151,7 @@
         <w:pStyle w:val="Ttulo"/>
         <w:outlineLvl w:val="1"/>
       </w:pPr>
-      <w:bookmarkStart w:id="9" w:name="_Toc3916728"/>
+      <w:bookmarkStart w:id="9" w:name="_Toc5107585"/>
       <w:r>
         <w:lastRenderedPageBreak/>
         <w:t>2.c)</w:t>
@@ -1970,7 +2164,7 @@
         <w:pStyle w:val="Ttulo"/>
         <w:outlineLvl w:val="2"/>
       </w:pPr>
-      <w:bookmarkStart w:id="10" w:name="_Toc3916729"/>
+      <w:bookmarkStart w:id="10" w:name="_Toc5107586"/>
       <w:r>
         <w:t>i.</w:t>
       </w:r>
@@ -1989,14 +2183,73 @@
     </w:p>
     <w:p/>
     <w:p>
-      <w:r>
+      <w:pPr>
+        <w:rPr>
+          <w:b/>
+          <w:color w:val="4472C4" w:themeColor="accent1"/>
+        </w:rPr>
+      </w:pPr>
+      <w:r>
+        <w:rPr>
+          <w:b/>
+          <w:color w:val="4472C4" w:themeColor="accent1"/>
+        </w:rPr>
         <w:t>Primeira heurística:</w:t>
       </w:r>
     </w:p>
     <w:p>
-      <w:pPr>
-        <w:ind w:firstLine="708"/>
-      </w:pPr>
+      <w:r>
+        <w:tab/>
+        <w:t>Pesquisa A*:</w:t>
+      </w:r>
+    </w:p>
+    <w:p>
+      <w:pPr>
+        <w:ind w:left="708"/>
+      </w:pPr>
+      <w:r>
+        <w:rPr>
+          <w:noProof/>
+        </w:rPr>
+        <w:drawing>
+          <wp:inline distT="0" distB="0" distL="0" distR="0" wp14:anchorId="43C79818" wp14:editId="5B22A9E2">
+            <wp:extent cx="1514475" cy="600075"/>
+            <wp:effectExtent l="0" t="0" r="9525" b="9525"/>
+            <wp:docPr id="9" name="Imagem 9"/>
+            <wp:cNvGraphicFramePr>
+              <a:graphicFrameLocks xmlns:a="http://schemas.openxmlformats.org/drawingml/2006/main" noChangeAspect="1"/>
+            </wp:cNvGraphicFramePr>
+            <a:graphic xmlns:a="http://schemas.openxmlformats.org/drawingml/2006/main">
+              <a:graphicData uri="http://schemas.openxmlformats.org/drawingml/2006/picture">
+                <pic:pic xmlns:pic="http://schemas.openxmlformats.org/drawingml/2006/picture">
+                  <pic:nvPicPr>
+                    <pic:cNvPr id="1" name=""/>
+                    <pic:cNvPicPr/>
+                  </pic:nvPicPr>
+                  <pic:blipFill>
+                    <a:blip r:embed="rId21"/>
+                    <a:stretch>
+                      <a:fillRect/>
+                    </a:stretch>
+                  </pic:blipFill>
+                  <pic:spPr>
+                    <a:xfrm>
+                      <a:off x="0" y="0"/>
+                      <a:ext cx="1514475" cy="600075"/>
+                    </a:xfrm>
+                    <a:prstGeom prst="rect">
+                      <a:avLst/>
+                    </a:prstGeom>
+                  </pic:spPr>
+                </pic:pic>
+              </a:graphicData>
+            </a:graphic>
+          </wp:inline>
+        </w:drawing>
+      </w:r>
+      <w:r>
+        <w:br/>
+      </w:r>
       <w:r>
         <w:rPr>
           <w:noProof/>
@@ -2017,7 +2270,7 @@
                     <pic:cNvPicPr/>
                   </pic:nvPicPr>
                   <pic:blipFill>
-                    <a:blip r:embed="rId17"/>
+                    <a:blip r:embed="rId22"/>
                     <a:stretch>
                       <a:fillRect/>
                     </a:stretch>
@@ -2042,13 +2295,176 @@
       </w:r>
     </w:p>
     <w:p>
-      <w:r>
+      <w:pPr>
+        <w:ind w:firstLine="708"/>
+      </w:pPr>
+      <w:r>
+        <w:t>Pesquisa Ansiosa:</w:t>
+      </w:r>
+    </w:p>
+    <w:p>
+      <w:pPr>
+        <w:ind w:left="708"/>
+      </w:pPr>
+      <w:r>
+        <w:rPr>
+          <w:noProof/>
+        </w:rPr>
+        <w:drawing>
+          <wp:inline distT="0" distB="0" distL="0" distR="0" wp14:anchorId="215EF68B" wp14:editId="5325013F">
+            <wp:extent cx="1571625" cy="666750"/>
+            <wp:effectExtent l="0" t="0" r="9525" b="0"/>
+            <wp:docPr id="8" name="Imagem 8"/>
+            <wp:cNvGraphicFramePr>
+              <a:graphicFrameLocks xmlns:a="http://schemas.openxmlformats.org/drawingml/2006/main" noChangeAspect="1"/>
+            </wp:cNvGraphicFramePr>
+            <a:graphic xmlns:a="http://schemas.openxmlformats.org/drawingml/2006/main">
+              <a:graphicData uri="http://schemas.openxmlformats.org/drawingml/2006/picture">
+                <pic:pic xmlns:pic="http://schemas.openxmlformats.org/drawingml/2006/picture">
+                  <pic:nvPicPr>
+                    <pic:cNvPr id="1" name=""/>
+                    <pic:cNvPicPr/>
+                  </pic:nvPicPr>
+                  <pic:blipFill>
+                    <a:blip r:embed="rId23"/>
+                    <a:stretch>
+                      <a:fillRect/>
+                    </a:stretch>
+                  </pic:blipFill>
+                  <pic:spPr>
+                    <a:xfrm>
+                      <a:off x="0" y="0"/>
+                      <a:ext cx="1571625" cy="666750"/>
+                    </a:xfrm>
+                    <a:prstGeom prst="rect">
+                      <a:avLst/>
+                    </a:prstGeom>
+                  </pic:spPr>
+                </pic:pic>
+              </a:graphicData>
+            </a:graphic>
+          </wp:inline>
+        </w:drawing>
+      </w:r>
+      <w:r>
+        <w:br/>
+      </w:r>
+      <w:r>
+        <w:rPr>
+          <w:noProof/>
+        </w:rPr>
+        <w:drawing>
+          <wp:inline distT="0" distB="0" distL="0" distR="0" wp14:anchorId="7EB48AAF" wp14:editId="6F395122">
+            <wp:extent cx="3114675" cy="409575"/>
+            <wp:effectExtent l="0" t="0" r="9525" b="9525"/>
+            <wp:docPr id="6" name="Imagem 6"/>
+            <wp:cNvGraphicFramePr>
+              <a:graphicFrameLocks xmlns:a="http://schemas.openxmlformats.org/drawingml/2006/main" noChangeAspect="1"/>
+            </wp:cNvGraphicFramePr>
+            <a:graphic xmlns:a="http://schemas.openxmlformats.org/drawingml/2006/main">
+              <a:graphicData uri="http://schemas.openxmlformats.org/drawingml/2006/picture">
+                <pic:pic xmlns:pic="http://schemas.openxmlformats.org/drawingml/2006/picture">
+                  <pic:nvPicPr>
+                    <pic:cNvPr id="1" name=""/>
+                    <pic:cNvPicPr/>
+                  </pic:nvPicPr>
+                  <pic:blipFill>
+                    <a:blip r:embed="rId24"/>
+                    <a:stretch>
+                      <a:fillRect/>
+                    </a:stretch>
+                  </pic:blipFill>
+                  <pic:spPr>
+                    <a:xfrm>
+                      <a:off x="0" y="0"/>
+                      <a:ext cx="3114675" cy="409575"/>
+                    </a:xfrm>
+                    <a:prstGeom prst="rect">
+                      <a:avLst/>
+                    </a:prstGeom>
+                  </pic:spPr>
+                </pic:pic>
+              </a:graphicData>
+            </a:graphic>
+          </wp:inline>
+        </w:drawing>
+      </w:r>
+    </w:p>
+    <w:p>
+      <w:pPr>
+        <w:ind w:left="708"/>
+        <w:rPr>
+          <w:b/>
+        </w:rPr>
+      </w:pPr>
+    </w:p>
+    <w:p>
+      <w:pPr>
+        <w:rPr>
+          <w:b/>
+          <w:color w:val="4472C4" w:themeColor="accent1"/>
+        </w:rPr>
+      </w:pPr>
+      <w:r>
+        <w:rPr>
+          <w:b/>
+          <w:color w:val="4472C4" w:themeColor="accent1"/>
+        </w:rPr>
         <w:t>Segunda heurística:</w:t>
       </w:r>
     </w:p>
     <w:p>
       <w:r>
         <w:tab/>
+        <w:t>Pesquisa A*:</w:t>
+      </w:r>
+    </w:p>
+    <w:p>
+      <w:pPr>
+        <w:ind w:left="708"/>
+      </w:pPr>
+      <w:r>
+        <w:rPr>
+          <w:noProof/>
+        </w:rPr>
+        <w:drawing>
+          <wp:inline distT="0" distB="0" distL="0" distR="0" wp14:anchorId="6CC095C1" wp14:editId="333E0393">
+            <wp:extent cx="1524000" cy="523875"/>
+            <wp:effectExtent l="0" t="0" r="0" b="9525"/>
+            <wp:docPr id="10" name="Imagem 10"/>
+            <wp:cNvGraphicFramePr>
+              <a:graphicFrameLocks xmlns:a="http://schemas.openxmlformats.org/drawingml/2006/main" noChangeAspect="1"/>
+            </wp:cNvGraphicFramePr>
+            <a:graphic xmlns:a="http://schemas.openxmlformats.org/drawingml/2006/main">
+              <a:graphicData uri="http://schemas.openxmlformats.org/drawingml/2006/picture">
+                <pic:pic xmlns:pic="http://schemas.openxmlformats.org/drawingml/2006/picture">
+                  <pic:nvPicPr>
+                    <pic:cNvPr id="1" name=""/>
+                    <pic:cNvPicPr/>
+                  </pic:nvPicPr>
+                  <pic:blipFill>
+                    <a:blip r:embed="rId25"/>
+                    <a:stretch>
+                      <a:fillRect/>
+                    </a:stretch>
+                  </pic:blipFill>
+                  <pic:spPr>
+                    <a:xfrm>
+                      <a:off x="0" y="0"/>
+                      <a:ext cx="1524000" cy="523875"/>
+                    </a:xfrm>
+                    <a:prstGeom prst="rect">
+                      <a:avLst/>
+                    </a:prstGeom>
+                  </pic:spPr>
+                </pic:pic>
+              </a:graphicData>
+            </a:graphic>
+          </wp:inline>
+        </w:drawing>
+      </w:r>
+      <w:r>
+        <w:br/>
       </w:r>
       <w:r>
         <w:rPr>
@@ -2070,7 +2486,7 @@
                     <pic:cNvPicPr/>
                   </pic:nvPicPr>
                   <pic:blipFill>
-                    <a:blip r:embed="rId18"/>
+                    <a:blip r:embed="rId26"/>
                     <a:stretch>
                       <a:fillRect/>
                     </a:stretch>
@@ -2091,10 +2507,112 @@
         </w:drawing>
       </w:r>
     </w:p>
-    <w:p/>
-    <w:p>
-      <w:r>
-        <w:t>Com estes resultados podemos então concluir que a primeira heurística foi a melhor heurística utilizado este algoritmo de pesquisa (pesquisa A*).</w:t>
+    <w:p>
+      <w:r>
+        <w:tab/>
+        <w:t>Pesquisa Ansiosa:</w:t>
+      </w:r>
+    </w:p>
+    <w:p>
+      <w:pPr>
+        <w:ind w:left="708"/>
+      </w:pPr>
+      <w:r>
+        <w:rPr>
+          <w:noProof/>
+        </w:rPr>
+        <w:drawing>
+          <wp:inline distT="0" distB="0" distL="0" distR="0" wp14:anchorId="14F76735" wp14:editId="723F1F50">
+            <wp:extent cx="1562100" cy="571500"/>
+            <wp:effectExtent l="0" t="0" r="0" b="0"/>
+            <wp:docPr id="19" name="Imagem 19"/>
+            <wp:cNvGraphicFramePr>
+              <a:graphicFrameLocks xmlns:a="http://schemas.openxmlformats.org/drawingml/2006/main" noChangeAspect="1"/>
+            </wp:cNvGraphicFramePr>
+            <a:graphic xmlns:a="http://schemas.openxmlformats.org/drawingml/2006/main">
+              <a:graphicData uri="http://schemas.openxmlformats.org/drawingml/2006/picture">
+                <pic:pic xmlns:pic="http://schemas.openxmlformats.org/drawingml/2006/picture">
+                  <pic:nvPicPr>
+                    <pic:cNvPr id="1" name=""/>
+                    <pic:cNvPicPr/>
+                  </pic:nvPicPr>
+                  <pic:blipFill>
+                    <a:blip r:embed="rId27"/>
+                    <a:stretch>
+                      <a:fillRect/>
+                    </a:stretch>
+                  </pic:blipFill>
+                  <pic:spPr>
+                    <a:xfrm>
+                      <a:off x="0" y="0"/>
+                      <a:ext cx="1562100" cy="571500"/>
+                    </a:xfrm>
+                    <a:prstGeom prst="rect">
+                      <a:avLst/>
+                    </a:prstGeom>
+                  </pic:spPr>
+                </pic:pic>
+              </a:graphicData>
+            </a:graphic>
+          </wp:inline>
+        </w:drawing>
+      </w:r>
+      <w:r>
+        <w:br/>
+      </w:r>
+      <w:r>
+        <w:rPr>
+          <w:noProof/>
+        </w:rPr>
+        <w:drawing>
+          <wp:inline distT="0" distB="0" distL="0" distR="0" wp14:anchorId="5AC89400" wp14:editId="5BE2BDAF">
+            <wp:extent cx="3000375" cy="381000"/>
+            <wp:effectExtent l="0" t="0" r="9525" b="0"/>
+            <wp:docPr id="17" name="Imagem 17"/>
+            <wp:cNvGraphicFramePr>
+              <a:graphicFrameLocks xmlns:a="http://schemas.openxmlformats.org/drawingml/2006/main" noChangeAspect="1"/>
+            </wp:cNvGraphicFramePr>
+            <a:graphic xmlns:a="http://schemas.openxmlformats.org/drawingml/2006/main">
+              <a:graphicData uri="http://schemas.openxmlformats.org/drawingml/2006/picture">
+                <pic:pic xmlns:pic="http://schemas.openxmlformats.org/drawingml/2006/picture">
+                  <pic:nvPicPr>
+                    <pic:cNvPr id="1" name=""/>
+                    <pic:cNvPicPr/>
+                  </pic:nvPicPr>
+                  <pic:blipFill>
+                    <a:blip r:embed="rId28"/>
+                    <a:stretch>
+                      <a:fillRect/>
+                    </a:stretch>
+                  </pic:blipFill>
+                  <pic:spPr>
+                    <a:xfrm>
+                      <a:off x="0" y="0"/>
+                      <a:ext cx="3000375" cy="381000"/>
+                    </a:xfrm>
+                    <a:prstGeom prst="rect">
+                      <a:avLst/>
+                    </a:prstGeom>
+                  </pic:spPr>
+                </pic:pic>
+              </a:graphicData>
+            </a:graphic>
+          </wp:inline>
+        </w:drawing>
+      </w:r>
+    </w:p>
+    <w:p>
+      <w:r>
+        <w:t>Com estes resultados podemos então concluir que a primeira heurística foi a melhor heurística utiliza</w:t>
+      </w:r>
+      <w:r>
+        <w:t>n</w:t>
+      </w:r>
+      <w:r>
+        <w:t xml:space="preserve">do </w:t>
+      </w:r>
+      <w:r>
+        <w:t>o algoritmo de pesquisa ansiosa. E podemos também concluir que para este problema o algoritmo de pesquisa ansiosa se revelou melhor para ambas as heurísticas.</w:t>
       </w:r>
     </w:p>
     <w:p/>
@@ -2144,13 +2662,7 @@
         </w:numPr>
       </w:pPr>
       <w:r>
-        <w:t>Escrever [</w:t>
-      </w:r>
-      <w:r>
-        <w:t>pi</w:t>
-      </w:r>
-      <w:r>
-        <w:t>].</w:t>
+        <w:t>Escrever [pi].</w:t>
       </w:r>
     </w:p>
     <w:p>
@@ -2170,16 +2682,7 @@
       </w:r>
       <w:proofErr w:type="gramEnd"/>
       <w:r>
-        <w:t xml:space="preserve">‘main.pl’, </w:t>
-      </w:r>
-      <w:r>
-        <w:t>a</w:t>
-      </w:r>
-      <w:r>
-        <w:t>)</w:t>
-      </w:r>
-      <w:r>
-        <w:t>.</w:t>
+        <w:t>‘main.pl’, a).</w:t>
       </w:r>
     </w:p>
     <w:p/>
@@ -2193,7 +2696,7 @@
         <w:pStyle w:val="Ttulo"/>
         <w:outlineLvl w:val="0"/>
       </w:pPr>
-      <w:bookmarkStart w:id="11" w:name="_Toc3916730"/>
+      <w:bookmarkStart w:id="11" w:name="_Toc5107587"/>
       <w:r>
         <w:lastRenderedPageBreak/>
         <w:t>Conclusão:</w:t>
@@ -3060,6 +3563,7 @@
   <w:style w:type="character" w:default="1" w:styleId="Tipodeletrapredefinidodopargrafo">
     <w:name w:val="Default Paragraph Font"/>
     <w:uiPriority w:val="1"/>
+    <w:semiHidden/>
     <w:unhideWhenUsed/>
   </w:style>
   <w:style w:type="table" w:default="1" w:styleId="Tabelanormal">

</xml_diff>